<commit_message>
UFW: Updated second part of Entrepreneur and Innovation
</commit_message>
<xml_diff>
--- a/5/UFW/Entrepreneur und Innovation 2. Teil.docx
+++ b/5/UFW/Entrepreneur und Innovation 2. Teil.docx
@@ -97,14 +97,14 @@
         <w:tblLook w:firstRow="1" w:noVBand="1" w:lastRow="0" w:firstColumn="1" w:lastColumn="0" w:noHBand="0" w:val="04a0"/>
       </w:tblPr>
       <w:tblGrid>
-        <w:gridCol w:w="1270"/>
-        <w:gridCol w:w="7791"/>
+        <w:gridCol w:w="1269"/>
+        <w:gridCol w:w="7792"/>
       </w:tblGrid>
       <w:tr>
         <w:trPr/>
         <w:tc>
           <w:tcPr>
-            <w:tcW w:w="1270" w:type="dxa"/>
+            <w:tcW w:w="1269" w:type="dxa"/>
             <w:tcBorders/>
             <w:shd w:fill="auto" w:val="clear"/>
           </w:tcPr>
@@ -131,7 +131,7 @@
         </w:tc>
         <w:tc>
           <w:tcPr>
-            <w:tcW w:w="7791" w:type="dxa"/>
+            <w:tcW w:w="7792" w:type="dxa"/>
             <w:tcBorders/>
             <w:shd w:fill="auto" w:val="clear"/>
           </w:tcPr>
@@ -184,7 +184,7 @@
         <w:trPr/>
         <w:tc>
           <w:tcPr>
-            <w:tcW w:w="1270" w:type="dxa"/>
+            <w:tcW w:w="1269" w:type="dxa"/>
             <w:tcBorders/>
             <w:shd w:fill="auto" w:val="clear"/>
           </w:tcPr>
@@ -211,7 +211,7 @@
         </w:tc>
         <w:tc>
           <w:tcPr>
-            <w:tcW w:w="7791" w:type="dxa"/>
+            <w:tcW w:w="7792" w:type="dxa"/>
             <w:tcBorders/>
             <w:shd w:fill="auto" w:val="clear"/>
           </w:tcPr>
@@ -265,7 +265,7 @@
         <w:trPr/>
         <w:tc>
           <w:tcPr>
-            <w:tcW w:w="1270" w:type="dxa"/>
+            <w:tcW w:w="1269" w:type="dxa"/>
             <w:tcBorders/>
             <w:shd w:fill="auto" w:val="clear"/>
           </w:tcPr>
@@ -292,7 +292,7 @@
         </w:tc>
         <w:tc>
           <w:tcPr>
-            <w:tcW w:w="7791" w:type="dxa"/>
+            <w:tcW w:w="7792" w:type="dxa"/>
             <w:tcBorders/>
             <w:shd w:fill="auto" w:val="clear"/>
           </w:tcPr>
@@ -345,7 +345,7 @@
         <w:trPr/>
         <w:tc>
           <w:tcPr>
-            <w:tcW w:w="1270" w:type="dxa"/>
+            <w:tcW w:w="1269" w:type="dxa"/>
             <w:tcBorders/>
             <w:shd w:fill="auto" w:val="clear"/>
           </w:tcPr>
@@ -372,7 +372,7 @@
         </w:tc>
         <w:tc>
           <w:tcPr>
-            <w:tcW w:w="7791" w:type="dxa"/>
+            <w:tcW w:w="7792" w:type="dxa"/>
             <w:tcBorders/>
             <w:shd w:fill="auto" w:val="clear"/>
           </w:tcPr>
@@ -724,14 +724,14 @@
         <w:tblLook w:firstRow="1" w:noVBand="1" w:lastRow="0" w:firstColumn="1" w:lastColumn="0" w:noHBand="0" w:val="04a0"/>
       </w:tblPr>
       <w:tblGrid>
-        <w:gridCol w:w="987"/>
-        <w:gridCol w:w="8074"/>
+        <w:gridCol w:w="986"/>
+        <w:gridCol w:w="8075"/>
       </w:tblGrid>
       <w:tr>
         <w:trPr/>
         <w:tc>
           <w:tcPr>
-            <w:tcW w:w="987" w:type="dxa"/>
+            <w:tcW w:w="986" w:type="dxa"/>
             <w:tcBorders/>
             <w:shd w:fill="auto" w:val="clear"/>
           </w:tcPr>
@@ -758,30 +758,25 @@
         </w:tc>
         <w:tc>
           <w:tcPr>
-            <w:tcW w:w="8074" w:type="dxa"/>
-            <w:tcBorders/>
-            <w:shd w:fill="auto" w:val="clear"/>
-          </w:tcPr>
-          <w:p>
-            <w:pPr>
-              <w:pStyle w:val="Normal"/>
-              <w:widowControl w:val="false"/>
-              <w:spacing w:lineRule="auto" w:line="360" w:before="0" w:after="0"/>
-              <w:rPr>
-                <w:rFonts w:ascii="Arial" w:hAnsi="Arial" w:cs="Arial"/>
-                <w:color w:val="2A6099"/>
-                <w:sz w:val="20"/>
-                <w:szCs w:val="20"/>
-              </w:rPr>
-            </w:pPr>
-            <w:r>
-              <w:rPr>
-                <w:rFonts w:cs="Arial" w:ascii="Arial" w:hAnsi="Arial"/>
-                <w:color w:val="2A6099"/>
-                <w:sz w:val="20"/>
-                <w:szCs w:val="20"/>
-              </w:rPr>
-              <w:t>Unternehmensstrategie und Kultur, sowie Motivation der Mitarbeiter</w:t>
+            <w:tcW w:w="8075" w:type="dxa"/>
+            <w:tcBorders/>
+            <w:shd w:fill="auto" w:val="clear"/>
+          </w:tcPr>
+          <w:p>
+            <w:pPr>
+              <w:pStyle w:val="Normal"/>
+              <w:widowControl w:val="false"/>
+              <w:spacing w:lineRule="auto" w:line="360" w:before="0" w:after="0"/>
+              <w:rPr/>
+            </w:pPr>
+            <w:r>
+              <w:rPr>
+                <w:rFonts w:cs="Arial" w:ascii="Arial" w:hAnsi="Arial"/>
+                <w:color w:val="2A6099"/>
+                <w:sz w:val="20"/>
+                <w:szCs w:val="20"/>
+              </w:rPr>
+              <w:t>Unternehmensstrategie und Kultur, sowie Motivation der Mitarbeiter, Qualitäts- und Projektmanagement, RnD</w:t>
             </w:r>
           </w:p>
           <w:p>
@@ -811,7 +806,7 @@
         <w:trPr/>
         <w:tc>
           <w:tcPr>
-            <w:tcW w:w="987" w:type="dxa"/>
+            <w:tcW w:w="986" w:type="dxa"/>
             <w:tcBorders/>
             <w:shd w:fill="auto" w:val="clear"/>
           </w:tcPr>
@@ -838,51 +833,25 @@
         </w:tc>
         <w:tc>
           <w:tcPr>
-            <w:tcW w:w="8074" w:type="dxa"/>
-            <w:tcBorders/>
-            <w:shd w:fill="auto" w:val="clear"/>
-          </w:tcPr>
-          <w:p>
-            <w:pPr>
-              <w:pStyle w:val="Normal"/>
-              <w:widowControl w:val="false"/>
-              <w:spacing w:lineRule="auto" w:line="360" w:before="0" w:after="0"/>
-              <w:rPr>
-                <w:rFonts w:ascii="Arial" w:hAnsi="Arial" w:cs="Arial"/>
-                <w:color w:val="2A6099"/>
-                <w:sz w:val="20"/>
-                <w:szCs w:val="20"/>
-              </w:rPr>
-            </w:pPr>
-            <w:r>
-              <w:rPr>
-                <w:rFonts w:cs="Arial" w:ascii="Arial" w:hAnsi="Arial"/>
-                <w:color w:val="2A6099"/>
-                <w:sz w:val="20"/>
-                <w:szCs w:val="20"/>
-              </w:rPr>
-              <w:t>Qualitäts- und Projektmanagement, RnD</w:t>
-            </w:r>
-          </w:p>
-          <w:p>
-            <w:pPr>
-              <w:pStyle w:val="Normal"/>
-              <w:widowControl w:val="false"/>
-              <w:spacing w:lineRule="auto" w:line="360" w:before="0" w:after="0"/>
-              <w:rPr>
-                <w:rFonts w:ascii="Arial" w:hAnsi="Arial" w:cs="Arial"/>
-                <w:color w:val="2A6099"/>
-                <w:sz w:val="20"/>
-                <w:szCs w:val="20"/>
-              </w:rPr>
-            </w:pPr>
-            <w:r>
-              <w:rPr>
-                <w:rFonts w:cs="Arial" w:ascii="Arial" w:hAnsi="Arial"/>
-                <w:color w:val="2A6099"/>
-                <w:sz w:val="20"/>
-                <w:szCs w:val="20"/>
-              </w:rPr>
+            <w:tcW w:w="8075" w:type="dxa"/>
+            <w:tcBorders/>
+            <w:shd w:fill="auto" w:val="clear"/>
+          </w:tcPr>
+          <w:p>
+            <w:pPr>
+              <w:pStyle w:val="Normal"/>
+              <w:widowControl w:val="false"/>
+              <w:spacing w:lineRule="auto" w:line="360" w:before="0" w:after="0"/>
+              <w:rPr/>
+            </w:pPr>
+            <w:r>
+              <w:rPr>
+                <w:rFonts w:cs="Arial" w:ascii="Arial" w:hAnsi="Arial"/>
+                <w:color w:val="2A6099"/>
+                <w:sz w:val="20"/>
+                <w:szCs w:val="20"/>
+              </w:rPr>
+              <w:t>Branche, Markt, Kooperationen mit anderen Unternehmen oder wissenschaftliche Einrichtungen</w:t>
             </w:r>
           </w:p>
         </w:tc>
@@ -947,16 +916,16 @@
         <w:tblLook w:firstRow="1" w:noVBand="1" w:lastRow="0" w:firstColumn="1" w:lastColumn="0" w:noHBand="0" w:val="04a0"/>
       </w:tblPr>
       <w:tblGrid>
-        <w:gridCol w:w="2121"/>
+        <w:gridCol w:w="2120"/>
         <w:gridCol w:w="4535"/>
         <w:gridCol w:w="1"/>
-        <w:gridCol w:w="2405"/>
+        <w:gridCol w:w="2406"/>
       </w:tblGrid>
       <w:tr>
         <w:trPr/>
         <w:tc>
           <w:tcPr>
-            <w:tcW w:w="6657" w:type="dxa"/>
+            <w:tcW w:w="6656" w:type="dxa"/>
             <w:gridSpan w:val="3"/>
             <w:tcBorders/>
             <w:shd w:fill="auto" w:val="clear"/>
@@ -989,7 +958,7 @@
         </w:tc>
         <w:tc>
           <w:tcPr>
-            <w:tcW w:w="2405" w:type="dxa"/>
+            <w:tcW w:w="2406" w:type="dxa"/>
             <w:tcBorders/>
             <w:shd w:fill="auto" w:val="clear"/>
           </w:tcPr>
@@ -1020,7 +989,7 @@
         <w:trPr/>
         <w:tc>
           <w:tcPr>
-            <w:tcW w:w="2121" w:type="dxa"/>
+            <w:tcW w:w="2120" w:type="dxa"/>
             <w:tcBorders/>
             <w:shd w:fill="auto" w:val="clear"/>
           </w:tcPr>
@@ -1070,12 +1039,13 @@
                 <w:sz w:val="20"/>
                 <w:szCs w:val="20"/>
               </w:rPr>
-            </w:r>
-          </w:p>
-        </w:tc>
-        <w:tc>
-          <w:tcPr>
-            <w:tcW w:w="2406" w:type="dxa"/>
+              <w:t>Sehr häufig, sehr oft Problemlösungsorientiert</w:t>
+            </w:r>
+          </w:p>
+        </w:tc>
+        <w:tc>
+          <w:tcPr>
+            <w:tcW w:w="2407" w:type="dxa"/>
             <w:gridSpan w:val="2"/>
             <w:tcBorders/>
             <w:shd w:fill="auto" w:val="clear"/>
@@ -1099,6 +1069,7 @@
                 <w:sz w:val="20"/>
                 <w:szCs w:val="20"/>
               </w:rPr>
+              <w:t>Handy, Auto</w:t>
             </w:r>
           </w:p>
         </w:tc>
@@ -1107,7 +1078,7 @@
         <w:trPr/>
         <w:tc>
           <w:tcPr>
-            <w:tcW w:w="2121" w:type="dxa"/>
+            <w:tcW w:w="2120" w:type="dxa"/>
             <w:tcBorders/>
             <w:shd w:fill="auto" w:val="clear"/>
           </w:tcPr>
@@ -1157,12 +1128,13 @@
                 <w:sz w:val="20"/>
                 <w:szCs w:val="20"/>
               </w:rPr>
-            </w:r>
-          </w:p>
-        </w:tc>
-        <w:tc>
-          <w:tcPr>
-            <w:tcW w:w="2406" w:type="dxa"/>
+              <w:t>In Unternehmen sind diese stets zu optimieren und verbessern</w:t>
+            </w:r>
+          </w:p>
+        </w:tc>
+        <w:tc>
+          <w:tcPr>
+            <w:tcW w:w="2407" w:type="dxa"/>
             <w:gridSpan w:val="2"/>
             <w:tcBorders/>
             <w:shd w:fill="auto" w:val="clear"/>
@@ -1186,6 +1158,7 @@
                 <w:sz w:val="20"/>
                 <w:szCs w:val="20"/>
               </w:rPr>
+              <w:t>Fließbandarbeit, Kanban</w:t>
             </w:r>
           </w:p>
         </w:tc>
@@ -1194,7 +1167,7 @@
         <w:trPr/>
         <w:tc>
           <w:tcPr>
-            <w:tcW w:w="2121" w:type="dxa"/>
+            <w:tcW w:w="2120" w:type="dxa"/>
             <w:tcBorders/>
             <w:shd w:fill="auto" w:val="clear"/>
           </w:tcPr>
@@ -1263,12 +1236,13 @@
                 <w:sz w:val="20"/>
                 <w:szCs w:val="20"/>
               </w:rPr>
-            </w:r>
-          </w:p>
-        </w:tc>
-        <w:tc>
-          <w:tcPr>
-            <w:tcW w:w="2406" w:type="dxa"/>
+              <w:t>Führungsaufgaben der Ablauforganisation und das Unternehmensleitbild</w:t>
+            </w:r>
+          </w:p>
+        </w:tc>
+        <w:tc>
+          <w:tcPr>
+            <w:tcW w:w="2407" w:type="dxa"/>
             <w:gridSpan w:val="2"/>
             <w:tcBorders/>
             <w:shd w:fill="auto" w:val="clear"/>
@@ -1292,6 +1266,7 @@
                 <w:sz w:val="20"/>
                 <w:szCs w:val="20"/>
               </w:rPr>
+              <w:t>Management by objectives, lean management</w:t>
             </w:r>
           </w:p>
         </w:tc>
@@ -1300,7 +1275,7 @@
         <w:trPr/>
         <w:tc>
           <w:tcPr>
-            <w:tcW w:w="2121" w:type="dxa"/>
+            <w:tcW w:w="2120" w:type="dxa"/>
             <w:tcBorders/>
             <w:shd w:fill="auto" w:val="clear"/>
           </w:tcPr>
@@ -1369,12 +1344,13 @@
                 <w:sz w:val="20"/>
                 <w:szCs w:val="20"/>
               </w:rPr>
-            </w:r>
-          </w:p>
-        </w:tc>
-        <w:tc>
-          <w:tcPr>
-            <w:tcW w:w="2406" w:type="dxa"/>
+              <w:t>Arbeitsklima und Bedingungen, Motivation</w:t>
+            </w:r>
+          </w:p>
+        </w:tc>
+        <w:tc>
+          <w:tcPr>
+            <w:tcW w:w="2407" w:type="dxa"/>
             <w:gridSpan w:val="2"/>
             <w:tcBorders/>
             <w:shd w:fill="auto" w:val="clear"/>
@@ -1398,6 +1374,7 @@
                 <w:sz w:val="20"/>
                 <w:szCs w:val="20"/>
               </w:rPr>
+              <w:t>Job Enrichment, Job Enlargement, Job Rotation, Job Simplification</w:t>
             </w:r>
           </w:p>
         </w:tc>
@@ -1406,7 +1383,7 @@
         <w:trPr/>
         <w:tc>
           <w:tcPr>
-            <w:tcW w:w="6657" w:type="dxa"/>
+            <w:tcW w:w="6656" w:type="dxa"/>
             <w:gridSpan w:val="3"/>
             <w:tcBorders/>
             <w:shd w:fill="auto" w:val="clear"/>
@@ -1439,7 +1416,7 @@
         </w:tc>
         <w:tc>
           <w:tcPr>
-            <w:tcW w:w="2405" w:type="dxa"/>
+            <w:tcW w:w="2406" w:type="dxa"/>
             <w:tcBorders/>
             <w:shd w:fill="auto" w:val="clear"/>
           </w:tcPr>
@@ -1470,7 +1447,7 @@
         <w:trPr/>
         <w:tc>
           <w:tcPr>
-            <w:tcW w:w="2121" w:type="dxa"/>
+            <w:tcW w:w="2120" w:type="dxa"/>
             <w:tcBorders/>
             <w:shd w:fill="auto" w:val="clear"/>
           </w:tcPr>
@@ -1520,12 +1497,13 @@
                 <w:sz w:val="20"/>
                 <w:szCs w:val="20"/>
               </w:rPr>
-            </w:r>
-          </w:p>
-        </w:tc>
-        <w:tc>
-          <w:tcPr>
-            <w:tcW w:w="2406" w:type="dxa"/>
+              <w:t>Mehrwert für bestehende Produkte oder Dienstleistungen</w:t>
+            </w:r>
+          </w:p>
+        </w:tc>
+        <w:tc>
+          <w:tcPr>
+            <w:tcW w:w="2407" w:type="dxa"/>
             <w:gridSpan w:val="2"/>
             <w:tcBorders/>
             <w:shd w:fill="auto" w:val="clear"/>
@@ -1557,7 +1535,7 @@
         <w:trPr/>
         <w:tc>
           <w:tcPr>
-            <w:tcW w:w="2121" w:type="dxa"/>
+            <w:tcW w:w="2120" w:type="dxa"/>
             <w:tcBorders/>
             <w:shd w:fill="auto" w:val="clear"/>
           </w:tcPr>
@@ -1607,12 +1585,13 @@
                 <w:sz w:val="20"/>
                 <w:szCs w:val="20"/>
               </w:rPr>
-            </w:r>
-          </w:p>
-        </w:tc>
-        <w:tc>
-          <w:tcPr>
-            <w:tcW w:w="2406" w:type="dxa"/>
+              <w:t>Bestehende Produktion, prozesse oder Dienstleistungen mit einem entscheidenden Vorteil</w:t>
+            </w:r>
+          </w:p>
+        </w:tc>
+        <w:tc>
+          <w:tcPr>
+            <w:tcW w:w="2407" w:type="dxa"/>
             <w:gridSpan w:val="2"/>
             <w:tcBorders/>
             <w:shd w:fill="auto" w:val="clear"/>
@@ -1636,6 +1615,7 @@
                 <w:sz w:val="20"/>
                 <w:szCs w:val="20"/>
               </w:rPr>
+              <w:t>GPS auf dem Handy</w:t>
             </w:r>
           </w:p>
         </w:tc>
@@ -1644,7 +1624,7 @@
         <w:trPr/>
         <w:tc>
           <w:tcPr>
-            <w:tcW w:w="2121" w:type="dxa"/>
+            <w:tcW w:w="2120" w:type="dxa"/>
             <w:tcBorders/>
             <w:shd w:fill="auto" w:val="clear"/>
           </w:tcPr>
@@ -1694,12 +1674,13 @@
                 <w:sz w:val="20"/>
                 <w:szCs w:val="20"/>
               </w:rPr>
-            </w:r>
-          </w:p>
-        </w:tc>
-        <w:tc>
-          <w:tcPr>
-            <w:tcW w:w="2406" w:type="dxa"/>
+              <w:t>Bestehende Konzepte und Ideen werden radikal verändert</w:t>
+            </w:r>
+          </w:p>
+        </w:tc>
+        <w:tc>
+          <w:tcPr>
+            <w:tcW w:w="2407" w:type="dxa"/>
             <w:gridSpan w:val="2"/>
             <w:tcBorders/>
             <w:shd w:fill="auto" w:val="clear"/>
@@ -1723,6 +1704,7 @@
                 <w:sz w:val="20"/>
                 <w:szCs w:val="20"/>
               </w:rPr>
+              <w:t>E-Mobilität, CAD-Programme</w:t>
             </w:r>
           </w:p>
         </w:tc>
@@ -1881,11 +1863,7 @@
         <w:pStyle w:val="Normal"/>
         <w:widowControl w:val="false"/>
         <w:spacing w:lineRule="auto" w:line="360" w:before="0" w:after="0"/>
-        <w:rPr>
-          <w:rFonts w:ascii="Arial" w:hAnsi="Arial" w:cs="Arial"/>
-          <w:sz w:val="20"/>
-          <w:szCs w:val="20"/>
-        </w:rPr>
+        <w:rPr/>
       </w:pPr>
       <w:r>
         <w:rPr>
@@ -1901,7 +1879,7 @@
           <w:sz w:val="20"/>
           <w:szCs w:val="20"/>
         </w:rPr>
-        <w:t>ist die Fähigkeit etwas zu erschaffen, das entweder neu und oder originell aber auch nützlich ist.</w:t>
+        <w:t>ist die Fähigkeit etwas zu erschaffen, das entweder neu und/oder originell aber auch nützlich ist.</w:t>
       </w:r>
     </w:p>
     <w:p>
@@ -2705,7 +2683,7 @@
               <wp:positionV relativeFrom="paragraph">
                 <wp:posOffset>635</wp:posOffset>
               </wp:positionV>
-              <wp:extent cx="762635" cy="895985"/>
+              <wp:extent cx="763270" cy="896620"/>
               <wp:effectExtent l="0" t="0" r="0" b="0"/>
               <wp:wrapNone/>
               <wp:docPr id="3" name="Rechteck 7"/>
@@ -2716,7 +2694,7 @@
                     <wps:spPr>
                       <a:xfrm>
                         <a:off x="0" y="0"/>
-                        <a:ext cx="762120" cy="895320"/>
+                        <a:ext cx="762480" cy="896040"/>
                       </a:xfrm>
                       <a:prstGeom prst="rect">
                         <a:avLst/>
@@ -2742,18 +2720,18 @@
                             <w:spacing w:before="0" w:after="160"/>
                             <w:jc w:val="center"/>
                             <w:rPr>
-                              <w:color w:val="auto"/>
+                              <w:color w:val="000000"/>
                             </w:rPr>
                           </w:pPr>
                           <w:sdt>
                             <w:sdtPr>
-                              <w:id w:val="729116786"/>
+                              <w:id w:val="142781675"/>
                             </w:sdtPr>
                             <w:sdtContent>
                               <w:r>
                                 <w:rPr>
-                                  <w:rFonts w:eastAsia="" w:cs="" w:ascii="Calibri Light" w:hAnsi="Calibri Light" w:asciiTheme="majorHAnsi" w:cstheme="majorBidi" w:eastAsiaTheme="majorEastAsia" w:hAnsiTheme="majorHAnsi"/>
-                                  <w:color w:val="auto"/>
+                                  <w:rFonts w:eastAsia="" w:cs="" w:ascii="Calibri Light" w:hAnsi="Calibri Light"/>
+                                  <w:color w:val="000000"/>
                                 </w:rPr>
                                 <w:fldChar w:fldCharType="begin"/>
                               </w:r>
@@ -2797,7 +2775,7 @@
         </mc:Choice>
         <mc:Fallback>
           <w:pict>
-            <v:rect id="shape_0" ID="Rechteck 7" fillcolor="white" stroked="f" style="position:absolute;margin-left:5.4pt;margin-top:0pt;width:59.95pt;height:70.45pt;mso-position-horizontal:center;mso-position-horizontal-relative:page;mso-position-vertical:top" wp14:anchorId="248B737A">
+            <v:rect id="shape_0" ID="Rechteck 7" fillcolor="white" stroked="f" style="position:absolute;margin-left:5.35pt;margin-top:0.05pt;width:60pt;height:70.5pt;mso-position-horizontal:center;mso-position-horizontal-relative:page" wp14:anchorId="248B737A">
               <w10:wrap type="square"/>
               <v:fill o:detectmouseclick="t" type="solid" color2="black"/>
               <v:stroke color="#3465a4" joinstyle="round" endcap="flat"/>
@@ -2809,18 +2787,18 @@
                       <w:spacing w:before="0" w:after="160"/>
                       <w:jc w:val="center"/>
                       <w:rPr>
-                        <w:color w:val="auto"/>
+                        <w:color w:val="000000"/>
                       </w:rPr>
                     </w:pPr>
                     <w:sdt>
                       <w:sdtPr>
-                        <w:id w:val="1611343469"/>
+                        <w:id w:val="1526132590"/>
                       </w:sdtPr>
                       <w:sdtContent>
                         <w:r>
                           <w:rPr>
-                            <w:rFonts w:eastAsia="" w:cs="" w:ascii="Calibri Light" w:hAnsi="Calibri Light" w:asciiTheme="majorHAnsi" w:cstheme="majorBidi" w:eastAsiaTheme="majorEastAsia" w:hAnsiTheme="majorHAnsi"/>
-                            <w:color w:val="auto"/>
+                            <w:rFonts w:eastAsia="" w:cs="" w:ascii="Calibri Light" w:hAnsi="Calibri Light"/>
+                            <w:color w:val="000000"/>
                           </w:rPr>
                           <w:fldChar w:fldCharType="begin"/>
                         </w:r>
@@ -2861,9 +2839,6 @@
     <w:r>
       <w:rPr/>
       <w:tab/>
-    </w:r>
-    <w:r>
-      <w:rPr/>
       <w:t>M.Reiterer</w:t>
       <w:tab/>
       <w:t>Entrepeneur 2021 22</w:t>
@@ -2885,6 +2860,8 @@
       </w:pPr>
       <w:rPr>
         <w:rFonts w:ascii="Symbol" w:hAnsi="Symbol" w:cs="Symbol" w:hint="default"/>
+        <w:sz w:val="20"/>
+        <w:rFonts w:cs="Symbol"/>
       </w:rPr>
     </w:lvl>
     <w:lvl w:ilvl="1">
@@ -2910,6 +2887,7 @@
       </w:pPr>
       <w:rPr>
         <w:rFonts w:ascii="Wingdings" w:hAnsi="Wingdings" w:cs="Wingdings" w:hint="default"/>
+        <w:rFonts w:cs="Wingdings"/>
       </w:rPr>
     </w:lvl>
     <w:lvl w:ilvl="3">
@@ -2922,6 +2900,7 @@
       </w:pPr>
       <w:rPr>
         <w:rFonts w:ascii="Symbol" w:hAnsi="Symbol" w:cs="Symbol" w:hint="default"/>
+        <w:rFonts w:cs="Symbol"/>
       </w:rPr>
     </w:lvl>
     <w:lvl w:ilvl="4">
@@ -2947,6 +2926,7 @@
       </w:pPr>
       <w:rPr>
         <w:rFonts w:ascii="Wingdings" w:hAnsi="Wingdings" w:cs="Wingdings" w:hint="default"/>
+        <w:rFonts w:cs="Wingdings"/>
       </w:rPr>
     </w:lvl>
     <w:lvl w:ilvl="6">
@@ -2959,6 +2939,7 @@
       </w:pPr>
       <w:rPr>
         <w:rFonts w:ascii="Symbol" w:hAnsi="Symbol" w:cs="Symbol" w:hint="default"/>
+        <w:rFonts w:cs="Symbol"/>
       </w:rPr>
     </w:lvl>
     <w:lvl w:ilvl="7">
@@ -2984,6 +2965,7 @@
       </w:pPr>
       <w:rPr>
         <w:rFonts w:ascii="Wingdings" w:hAnsi="Wingdings" w:cs="Wingdings" w:hint="default"/>
+        <w:rFonts w:cs="Wingdings"/>
       </w:rPr>
     </w:lvl>
   </w:abstractNum>
@@ -3180,7 +3162,6 @@
     <w:rPrDefault>
       <w:rPr>
         <w:rFonts w:ascii="Calibri" w:hAnsi="Calibri" w:eastAsia="Calibri" w:cs="" w:asciiTheme="minorHAnsi" w:cstheme="minorBidi" w:eastAsiaTheme="minorHAnsi" w:hAnsiTheme="minorHAnsi"/>
-        <w:sz w:val="22"/>
         <w:szCs w:val="22"/>
         <w:lang w:val="de-DE" w:eastAsia="en-US" w:bidi="ar-SA"/>
       </w:rPr>
@@ -3665,6 +3646,70 @@
       <w:rFonts w:cs="Courier New"/>
     </w:rPr>
   </w:style>
+  <w:style w:type="character" w:styleId="ListLabel4">
+    <w:name w:val="ListLabel 4"/>
+    <w:qFormat/>
+    <w:rPr>
+      <w:rFonts w:ascii="Arial" w:hAnsi="Arial" w:cs="Symbol"/>
+      <w:sz w:val="20"/>
+    </w:rPr>
+  </w:style>
+  <w:style w:type="character" w:styleId="ListLabel5">
+    <w:name w:val="ListLabel 5"/>
+    <w:qFormat/>
+    <w:rPr>
+      <w:rFonts w:cs="Courier New"/>
+    </w:rPr>
+  </w:style>
+  <w:style w:type="character" w:styleId="ListLabel6">
+    <w:name w:val="ListLabel 6"/>
+    <w:qFormat/>
+    <w:rPr>
+      <w:rFonts w:cs="Wingdings"/>
+    </w:rPr>
+  </w:style>
+  <w:style w:type="character" w:styleId="ListLabel7">
+    <w:name w:val="ListLabel 7"/>
+    <w:qFormat/>
+    <w:rPr>
+      <w:rFonts w:cs="Symbol"/>
+    </w:rPr>
+  </w:style>
+  <w:style w:type="character" w:styleId="ListLabel8">
+    <w:name w:val="ListLabel 8"/>
+    <w:qFormat/>
+    <w:rPr>
+      <w:rFonts w:cs="Courier New"/>
+    </w:rPr>
+  </w:style>
+  <w:style w:type="character" w:styleId="ListLabel9">
+    <w:name w:val="ListLabel 9"/>
+    <w:qFormat/>
+    <w:rPr>
+      <w:rFonts w:cs="Wingdings"/>
+    </w:rPr>
+  </w:style>
+  <w:style w:type="character" w:styleId="ListLabel10">
+    <w:name w:val="ListLabel 10"/>
+    <w:qFormat/>
+    <w:rPr>
+      <w:rFonts w:cs="Symbol"/>
+    </w:rPr>
+  </w:style>
+  <w:style w:type="character" w:styleId="ListLabel11">
+    <w:name w:val="ListLabel 11"/>
+    <w:qFormat/>
+    <w:rPr>
+      <w:rFonts w:cs="Courier New"/>
+    </w:rPr>
+  </w:style>
+  <w:style w:type="character" w:styleId="ListLabel12">
+    <w:name w:val="ListLabel 12"/>
+    <w:qFormat/>
+    <w:rPr>
+      <w:rFonts w:cs="Wingdings"/>
+    </w:rPr>
+  </w:style>
   <w:style w:type="paragraph" w:styleId="Berschrift">
     <w:name w:val="Überschrift"/>
     <w:basedOn w:val="Normal"/>

</xml_diff>

<commit_message>
UFW: Finished the document of Entrepreneurship and Innovation, part 2
</commit_message>
<xml_diff>
--- a/5/UFW/Entrepreneur und Innovation 2. Teil.docx
+++ b/5/UFW/Entrepreneur und Innovation 2. Teil.docx
@@ -97,14 +97,14 @@
         <w:tblLook w:firstRow="1" w:noVBand="1" w:lastRow="0" w:firstColumn="1" w:lastColumn="0" w:noHBand="0" w:val="04a0"/>
       </w:tblPr>
       <w:tblGrid>
-        <w:gridCol w:w="1269"/>
-        <w:gridCol w:w="7792"/>
+        <w:gridCol w:w="1268"/>
+        <w:gridCol w:w="7793"/>
       </w:tblGrid>
       <w:tr>
         <w:trPr/>
         <w:tc>
           <w:tcPr>
-            <w:tcW w:w="1269" w:type="dxa"/>
+            <w:tcW w:w="1268" w:type="dxa"/>
             <w:tcBorders/>
             <w:shd w:fill="auto" w:val="clear"/>
           </w:tcPr>
@@ -131,7 +131,7 @@
         </w:tc>
         <w:tc>
           <w:tcPr>
-            <w:tcW w:w="7792" w:type="dxa"/>
+            <w:tcW w:w="7793" w:type="dxa"/>
             <w:tcBorders/>
             <w:shd w:fill="auto" w:val="clear"/>
           </w:tcPr>
@@ -184,7 +184,7 @@
         <w:trPr/>
         <w:tc>
           <w:tcPr>
-            <w:tcW w:w="1269" w:type="dxa"/>
+            <w:tcW w:w="1268" w:type="dxa"/>
             <w:tcBorders/>
             <w:shd w:fill="auto" w:val="clear"/>
           </w:tcPr>
@@ -211,7 +211,7 @@
         </w:tc>
         <w:tc>
           <w:tcPr>
-            <w:tcW w:w="7792" w:type="dxa"/>
+            <w:tcW w:w="7793" w:type="dxa"/>
             <w:tcBorders/>
             <w:shd w:fill="auto" w:val="clear"/>
           </w:tcPr>
@@ -265,7 +265,7 @@
         <w:trPr/>
         <w:tc>
           <w:tcPr>
-            <w:tcW w:w="1269" w:type="dxa"/>
+            <w:tcW w:w="1268" w:type="dxa"/>
             <w:tcBorders/>
             <w:shd w:fill="auto" w:val="clear"/>
           </w:tcPr>
@@ -292,7 +292,7 @@
         </w:tc>
         <w:tc>
           <w:tcPr>
-            <w:tcW w:w="7792" w:type="dxa"/>
+            <w:tcW w:w="7793" w:type="dxa"/>
             <w:tcBorders/>
             <w:shd w:fill="auto" w:val="clear"/>
           </w:tcPr>
@@ -345,7 +345,7 @@
         <w:trPr/>
         <w:tc>
           <w:tcPr>
-            <w:tcW w:w="1269" w:type="dxa"/>
+            <w:tcW w:w="1268" w:type="dxa"/>
             <w:tcBorders/>
             <w:shd w:fill="auto" w:val="clear"/>
           </w:tcPr>
@@ -372,7 +372,7 @@
         </w:tc>
         <w:tc>
           <w:tcPr>
-            <w:tcW w:w="7792" w:type="dxa"/>
+            <w:tcW w:w="7793" w:type="dxa"/>
             <w:tcBorders/>
             <w:shd w:fill="auto" w:val="clear"/>
           </w:tcPr>
@@ -724,14 +724,14 @@
         <w:tblLook w:firstRow="1" w:noVBand="1" w:lastRow="0" w:firstColumn="1" w:lastColumn="0" w:noHBand="0" w:val="04a0"/>
       </w:tblPr>
       <w:tblGrid>
-        <w:gridCol w:w="986"/>
-        <w:gridCol w:w="8075"/>
+        <w:gridCol w:w="985"/>
+        <w:gridCol w:w="8076"/>
       </w:tblGrid>
       <w:tr>
         <w:trPr/>
         <w:tc>
           <w:tcPr>
-            <w:tcW w:w="986" w:type="dxa"/>
+            <w:tcW w:w="985" w:type="dxa"/>
             <w:tcBorders/>
             <w:shd w:fill="auto" w:val="clear"/>
           </w:tcPr>
@@ -758,7 +758,7 @@
         </w:tc>
         <w:tc>
           <w:tcPr>
-            <w:tcW w:w="8075" w:type="dxa"/>
+            <w:tcW w:w="8076" w:type="dxa"/>
             <w:tcBorders/>
             <w:shd w:fill="auto" w:val="clear"/>
           </w:tcPr>
@@ -806,7 +806,7 @@
         <w:trPr/>
         <w:tc>
           <w:tcPr>
-            <w:tcW w:w="986" w:type="dxa"/>
+            <w:tcW w:w="985" w:type="dxa"/>
             <w:tcBorders/>
             <w:shd w:fill="auto" w:val="clear"/>
           </w:tcPr>
@@ -833,7 +833,7 @@
         </w:tc>
         <w:tc>
           <w:tcPr>
-            <w:tcW w:w="8075" w:type="dxa"/>
+            <w:tcW w:w="8076" w:type="dxa"/>
             <w:tcBorders/>
             <w:shd w:fill="auto" w:val="clear"/>
           </w:tcPr>
@@ -916,16 +916,16 @@
         <w:tblLook w:firstRow="1" w:noVBand="1" w:lastRow="0" w:firstColumn="1" w:lastColumn="0" w:noHBand="0" w:val="04a0"/>
       </w:tblPr>
       <w:tblGrid>
-        <w:gridCol w:w="2120"/>
+        <w:gridCol w:w="2119"/>
         <w:gridCol w:w="4535"/>
         <w:gridCol w:w="1"/>
-        <w:gridCol w:w="2406"/>
+        <w:gridCol w:w="2407"/>
       </w:tblGrid>
       <w:tr>
         <w:trPr/>
         <w:tc>
           <w:tcPr>
-            <w:tcW w:w="6656" w:type="dxa"/>
+            <w:tcW w:w="6655" w:type="dxa"/>
             <w:gridSpan w:val="3"/>
             <w:tcBorders/>
             <w:shd w:fill="auto" w:val="clear"/>
@@ -958,7 +958,7 @@
         </w:tc>
         <w:tc>
           <w:tcPr>
-            <w:tcW w:w="2406" w:type="dxa"/>
+            <w:tcW w:w="2407" w:type="dxa"/>
             <w:tcBorders/>
             <w:shd w:fill="auto" w:val="clear"/>
           </w:tcPr>
@@ -989,7 +989,7 @@
         <w:trPr/>
         <w:tc>
           <w:tcPr>
-            <w:tcW w:w="2120" w:type="dxa"/>
+            <w:tcW w:w="2119" w:type="dxa"/>
             <w:tcBorders/>
             <w:shd w:fill="auto" w:val="clear"/>
           </w:tcPr>
@@ -1045,7 +1045,7 @@
         </w:tc>
         <w:tc>
           <w:tcPr>
-            <w:tcW w:w="2407" w:type="dxa"/>
+            <w:tcW w:w="2408" w:type="dxa"/>
             <w:gridSpan w:val="2"/>
             <w:tcBorders/>
             <w:shd w:fill="auto" w:val="clear"/>
@@ -1078,7 +1078,7 @@
         <w:trPr/>
         <w:tc>
           <w:tcPr>
-            <w:tcW w:w="2120" w:type="dxa"/>
+            <w:tcW w:w="2119" w:type="dxa"/>
             <w:tcBorders/>
             <w:shd w:fill="auto" w:val="clear"/>
           </w:tcPr>
@@ -1134,7 +1134,7 @@
         </w:tc>
         <w:tc>
           <w:tcPr>
-            <w:tcW w:w="2407" w:type="dxa"/>
+            <w:tcW w:w="2408" w:type="dxa"/>
             <w:gridSpan w:val="2"/>
             <w:tcBorders/>
             <w:shd w:fill="auto" w:val="clear"/>
@@ -1167,7 +1167,7 @@
         <w:trPr/>
         <w:tc>
           <w:tcPr>
-            <w:tcW w:w="2120" w:type="dxa"/>
+            <w:tcW w:w="2119" w:type="dxa"/>
             <w:tcBorders/>
             <w:shd w:fill="auto" w:val="clear"/>
           </w:tcPr>
@@ -1242,7 +1242,7 @@
         </w:tc>
         <w:tc>
           <w:tcPr>
-            <w:tcW w:w="2407" w:type="dxa"/>
+            <w:tcW w:w="2408" w:type="dxa"/>
             <w:gridSpan w:val="2"/>
             <w:tcBorders/>
             <w:shd w:fill="auto" w:val="clear"/>
@@ -1275,7 +1275,7 @@
         <w:trPr/>
         <w:tc>
           <w:tcPr>
-            <w:tcW w:w="2120" w:type="dxa"/>
+            <w:tcW w:w="2119" w:type="dxa"/>
             <w:tcBorders/>
             <w:shd w:fill="auto" w:val="clear"/>
           </w:tcPr>
@@ -1350,7 +1350,7 @@
         </w:tc>
         <w:tc>
           <w:tcPr>
-            <w:tcW w:w="2407" w:type="dxa"/>
+            <w:tcW w:w="2408" w:type="dxa"/>
             <w:gridSpan w:val="2"/>
             <w:tcBorders/>
             <w:shd w:fill="auto" w:val="clear"/>
@@ -1383,7 +1383,7 @@
         <w:trPr/>
         <w:tc>
           <w:tcPr>
-            <w:tcW w:w="6656" w:type="dxa"/>
+            <w:tcW w:w="6655" w:type="dxa"/>
             <w:gridSpan w:val="3"/>
             <w:tcBorders/>
             <w:shd w:fill="auto" w:val="clear"/>
@@ -1416,7 +1416,7 @@
         </w:tc>
         <w:tc>
           <w:tcPr>
-            <w:tcW w:w="2406" w:type="dxa"/>
+            <w:tcW w:w="2407" w:type="dxa"/>
             <w:tcBorders/>
             <w:shd w:fill="auto" w:val="clear"/>
           </w:tcPr>
@@ -1447,7 +1447,7 @@
         <w:trPr/>
         <w:tc>
           <w:tcPr>
-            <w:tcW w:w="2120" w:type="dxa"/>
+            <w:tcW w:w="2119" w:type="dxa"/>
             <w:tcBorders/>
             <w:shd w:fill="auto" w:val="clear"/>
           </w:tcPr>
@@ -1503,7 +1503,7 @@
         </w:tc>
         <w:tc>
           <w:tcPr>
-            <w:tcW w:w="2407" w:type="dxa"/>
+            <w:tcW w:w="2408" w:type="dxa"/>
             <w:gridSpan w:val="2"/>
             <w:tcBorders/>
             <w:shd w:fill="auto" w:val="clear"/>
@@ -1535,7 +1535,7 @@
         <w:trPr/>
         <w:tc>
           <w:tcPr>
-            <w:tcW w:w="2120" w:type="dxa"/>
+            <w:tcW w:w="2119" w:type="dxa"/>
             <w:tcBorders/>
             <w:shd w:fill="auto" w:val="clear"/>
           </w:tcPr>
@@ -1591,7 +1591,7 @@
         </w:tc>
         <w:tc>
           <w:tcPr>
-            <w:tcW w:w="2407" w:type="dxa"/>
+            <w:tcW w:w="2408" w:type="dxa"/>
             <w:gridSpan w:val="2"/>
             <w:tcBorders/>
             <w:shd w:fill="auto" w:val="clear"/>
@@ -1624,7 +1624,7 @@
         <w:trPr/>
         <w:tc>
           <w:tcPr>
-            <w:tcW w:w="2120" w:type="dxa"/>
+            <w:tcW w:w="2119" w:type="dxa"/>
             <w:tcBorders/>
             <w:shd w:fill="auto" w:val="clear"/>
           </w:tcPr>
@@ -1680,7 +1680,7 @@
         </w:tc>
         <w:tc>
           <w:tcPr>
-            <w:tcW w:w="2407" w:type="dxa"/>
+            <w:tcW w:w="2408" w:type="dxa"/>
             <w:gridSpan w:val="2"/>
             <w:tcBorders/>
             <w:shd w:fill="auto" w:val="clear"/>
@@ -2005,6 +2005,7 @@
                 <w:sz w:val="20"/>
                 <w:szCs w:val="20"/>
               </w:rPr>
+              <w:t>122</w:t>
             </w:r>
           </w:p>
         </w:tc>
@@ -2060,6 +2061,7 @@
                 <w:sz w:val="20"/>
                 <w:szCs w:val="20"/>
               </w:rPr>
+              <w:t>133</w:t>
             </w:r>
           </w:p>
         </w:tc>
@@ -2118,6 +2120,7 @@
                 <w:sz w:val="20"/>
                 <w:szCs w:val="20"/>
               </w:rPr>
+              <w:t>124</w:t>
             </w:r>
           </w:p>
         </w:tc>
@@ -2173,6 +2176,7 @@
                 <w:sz w:val="20"/>
                 <w:szCs w:val="20"/>
               </w:rPr>
+              <w:t>134</w:t>
             </w:r>
           </w:p>
         </w:tc>
@@ -2234,6 +2238,7 @@
                 <w:sz w:val="20"/>
                 <w:szCs w:val="20"/>
               </w:rPr>
+              <w:t>126</w:t>
             </w:r>
           </w:p>
         </w:tc>
@@ -2289,6 +2294,7 @@
                 <w:sz w:val="20"/>
                 <w:szCs w:val="20"/>
               </w:rPr>
+              <w:t>140</w:t>
             </w:r>
           </w:p>
         </w:tc>
@@ -2350,6 +2356,7 @@
                 <w:sz w:val="20"/>
                 <w:szCs w:val="20"/>
               </w:rPr>
+              <w:t>128</w:t>
             </w:r>
           </w:p>
         </w:tc>
@@ -2405,6 +2412,7 @@
                 <w:sz w:val="20"/>
                 <w:szCs w:val="20"/>
               </w:rPr>
+              <w:t>141</w:t>
             </w:r>
           </w:p>
         </w:tc>
@@ -2466,6 +2474,7 @@
                 <w:sz w:val="20"/>
                 <w:szCs w:val="20"/>
               </w:rPr>
+              <w:t>128</w:t>
             </w:r>
           </w:p>
         </w:tc>
@@ -2521,6 +2530,7 @@
                 <w:sz w:val="20"/>
                 <w:szCs w:val="20"/>
               </w:rPr>
+              <w:t>145</w:t>
             </w:r>
           </w:p>
         </w:tc>
@@ -2579,6 +2589,7 @@
                 <w:sz w:val="20"/>
                 <w:szCs w:val="20"/>
               </w:rPr>
+              <w:t>131</w:t>
             </w:r>
           </w:p>
         </w:tc>
@@ -2683,7 +2694,7 @@
               <wp:positionV relativeFrom="paragraph">
                 <wp:posOffset>635</wp:posOffset>
               </wp:positionV>
-              <wp:extent cx="763270" cy="896620"/>
+              <wp:extent cx="763905" cy="897255"/>
               <wp:effectExtent l="0" t="0" r="0" b="0"/>
               <wp:wrapNone/>
               <wp:docPr id="3" name="Rechteck 7"/>
@@ -2694,7 +2705,7 @@
                     <wps:spPr>
                       <a:xfrm>
                         <a:off x="0" y="0"/>
-                        <a:ext cx="762480" cy="896040"/>
+                        <a:ext cx="763200" cy="896760"/>
                       </a:xfrm>
                       <a:prstGeom prst="rect">
                         <a:avLst/>
@@ -2725,7 +2736,7 @@
                           </w:pPr>
                           <w:sdt>
                             <w:sdtPr>
-                              <w:id w:val="142781675"/>
+                              <w:id w:val="192406128"/>
                             </w:sdtPr>
                             <w:sdtContent>
                               <w:r>
@@ -2775,7 +2786,7 @@
         </mc:Choice>
         <mc:Fallback>
           <w:pict>
-            <v:rect id="shape_0" ID="Rechteck 7" fillcolor="white" stroked="f" style="position:absolute;margin-left:5.35pt;margin-top:0.05pt;width:60pt;height:70.5pt;mso-position-horizontal:center;mso-position-horizontal-relative:page" wp14:anchorId="248B737A">
+            <v:rect id="shape_0" ID="Rechteck 7" fillcolor="white" stroked="f" style="position:absolute;margin-left:5.35pt;margin-top:0.05pt;width:60.05pt;height:70.55pt;mso-position-horizontal:center;mso-position-horizontal-relative:page" wp14:anchorId="248B737A">
               <w10:wrap type="square"/>
               <v:fill o:detectmouseclick="t" type="solid" color2="black"/>
               <v:stroke color="#3465a4" joinstyle="round" endcap="flat"/>
@@ -2792,7 +2803,7 @@
                     </w:pPr>
                     <w:sdt>
                       <w:sdtPr>
-                        <w:id w:val="1526132590"/>
+                        <w:id w:val="992040363"/>
                       </w:sdtPr>
                       <w:sdtContent>
                         <w:r>
@@ -3710,6 +3721,70 @@
       <w:rFonts w:cs="Wingdings"/>
     </w:rPr>
   </w:style>
+  <w:style w:type="character" w:styleId="ListLabel13">
+    <w:name w:val="ListLabel 13"/>
+    <w:qFormat/>
+    <w:rPr>
+      <w:rFonts w:ascii="Arial" w:hAnsi="Arial" w:cs="Symbol"/>
+      <w:sz w:val="20"/>
+    </w:rPr>
+  </w:style>
+  <w:style w:type="character" w:styleId="ListLabel14">
+    <w:name w:val="ListLabel 14"/>
+    <w:qFormat/>
+    <w:rPr>
+      <w:rFonts w:cs="Courier New"/>
+    </w:rPr>
+  </w:style>
+  <w:style w:type="character" w:styleId="ListLabel15">
+    <w:name w:val="ListLabel 15"/>
+    <w:qFormat/>
+    <w:rPr>
+      <w:rFonts w:cs="Wingdings"/>
+    </w:rPr>
+  </w:style>
+  <w:style w:type="character" w:styleId="ListLabel16">
+    <w:name w:val="ListLabel 16"/>
+    <w:qFormat/>
+    <w:rPr>
+      <w:rFonts w:cs="Symbol"/>
+    </w:rPr>
+  </w:style>
+  <w:style w:type="character" w:styleId="ListLabel17">
+    <w:name w:val="ListLabel 17"/>
+    <w:qFormat/>
+    <w:rPr>
+      <w:rFonts w:cs="Courier New"/>
+    </w:rPr>
+  </w:style>
+  <w:style w:type="character" w:styleId="ListLabel18">
+    <w:name w:val="ListLabel 18"/>
+    <w:qFormat/>
+    <w:rPr>
+      <w:rFonts w:cs="Wingdings"/>
+    </w:rPr>
+  </w:style>
+  <w:style w:type="character" w:styleId="ListLabel19">
+    <w:name w:val="ListLabel 19"/>
+    <w:qFormat/>
+    <w:rPr>
+      <w:rFonts w:cs="Symbol"/>
+    </w:rPr>
+  </w:style>
+  <w:style w:type="character" w:styleId="ListLabel20">
+    <w:name w:val="ListLabel 20"/>
+    <w:qFormat/>
+    <w:rPr>
+      <w:rFonts w:cs="Courier New"/>
+    </w:rPr>
+  </w:style>
+  <w:style w:type="character" w:styleId="ListLabel21">
+    <w:name w:val="ListLabel 21"/>
+    <w:qFormat/>
+    <w:rPr>
+      <w:rFonts w:cs="Wingdings"/>
+    </w:rPr>
+  </w:style>
   <w:style w:type="paragraph" w:styleId="Berschrift">
     <w:name w:val="Überschrift"/>
     <w:basedOn w:val="Normal"/>

</xml_diff>